<commit_message>
Se agregan los archivos de avances de primer proyecto
</commit_message>
<xml_diff>
--- a/Desarrollo Web I/Docs/Práctica 1.2 HTML y CSS.docx
+++ b/Desarrollo Web I/Docs/Práctica 1.2 HTML y CSS.docx
@@ -613,6 +613,7 @@
         <w:rPr>
           <w:rFonts w:ascii="Arial" w:hAnsi="Arial" w:cs="Arial"/>
           <w:bCs/>
+          <w:noProof/>
           <w:sz w:val="24"/>
           <w:szCs w:val="24"/>
         </w:rPr>
@@ -682,16 +683,16 @@
           <w:color w:val="D4D4D4"/>
           <w:sz w:val="21"/>
           <w:szCs w:val="21"/>
-          <w:lang w:val="en-US" w:eastAsia="es-419"/>
-        </w:rPr>
-      </w:pPr>
-      <w:r>
-        <w:rPr>
-          <w:rFonts w:ascii="Consolas" w:eastAsia="Times New Roman" w:hAnsi="Consolas" w:cs="Times New Roman"/>
-          <w:color w:val="808080"/>
-          <w:sz w:val="21"/>
-          <w:szCs w:val="21"/>
-          <w:lang w:val="en-US" w:eastAsia="es-419"/>
+          <w:lang w:val="es-419" w:eastAsia="es-419"/>
+        </w:rPr>
+      </w:pPr>
+      <w:r>
+        <w:rPr>
+          <w:rFonts w:ascii="Consolas" w:eastAsia="Times New Roman" w:hAnsi="Consolas" w:cs="Times New Roman"/>
+          <w:color w:val="808080"/>
+          <w:sz w:val="21"/>
+          <w:szCs w:val="21"/>
+          <w:lang w:val="es-419" w:eastAsia="es-419"/>
         </w:rPr>
         <w:t>&lt;!</w:t>
       </w:r>
@@ -701,7 +702,7 @@
           <w:color w:val="569CD6"/>
           <w:sz w:val="21"/>
           <w:szCs w:val="21"/>
-          <w:lang w:val="en-US" w:eastAsia="es-419"/>
+          <w:lang w:val="es-419" w:eastAsia="es-419"/>
         </w:rPr>
         <w:t>DOCTYPE</w:t>
       </w:r>
@@ -711,27 +712,29 @@
           <w:color w:val="D4D4D4"/>
           <w:sz w:val="21"/>
           <w:szCs w:val="21"/>
-          <w:lang w:val="en-US" w:eastAsia="es-419"/>
+          <w:lang w:val="es-419" w:eastAsia="es-419"/>
         </w:rPr>
         <w:t xml:space="preserve"> </w:t>
       </w:r>
+      <w:proofErr w:type="spellStart"/>
       <w:r>
         <w:rPr>
           <w:rFonts w:ascii="Consolas" w:eastAsia="Times New Roman" w:hAnsi="Consolas" w:cs="Times New Roman"/>
           <w:color w:val="9CDCFE"/>
           <w:sz w:val="21"/>
           <w:szCs w:val="21"/>
-          <w:lang w:val="en-US" w:eastAsia="es-419"/>
+          <w:lang w:val="es-419" w:eastAsia="es-419"/>
         </w:rPr>
         <w:t>html</w:t>
       </w:r>
-      <w:r>
-        <w:rPr>
-          <w:rFonts w:ascii="Consolas" w:eastAsia="Times New Roman" w:hAnsi="Consolas" w:cs="Times New Roman"/>
-          <w:color w:val="808080"/>
-          <w:sz w:val="21"/>
-          <w:szCs w:val="21"/>
-          <w:lang w:val="en-US" w:eastAsia="es-419"/>
+      <w:proofErr w:type="spellEnd"/>
+      <w:r>
+        <w:rPr>
+          <w:rFonts w:ascii="Consolas" w:eastAsia="Times New Roman" w:hAnsi="Consolas" w:cs="Times New Roman"/>
+          <w:color w:val="808080"/>
+          <w:sz w:val="21"/>
+          <w:szCs w:val="21"/>
+          <w:lang w:val="es-419" w:eastAsia="es-419"/>
         </w:rPr>
         <w:t>&gt;</w:t>
       </w:r>
@@ -745,56 +748,60 @@
           <w:color w:val="D4D4D4"/>
           <w:sz w:val="21"/>
           <w:szCs w:val="21"/>
-          <w:lang w:val="en-US" w:eastAsia="es-419"/>
-        </w:rPr>
-      </w:pPr>
-      <w:r>
-        <w:rPr>
-          <w:rFonts w:ascii="Consolas" w:eastAsia="Times New Roman" w:hAnsi="Consolas" w:cs="Times New Roman"/>
-          <w:color w:val="808080"/>
-          <w:sz w:val="21"/>
-          <w:szCs w:val="21"/>
-          <w:lang w:val="en-US" w:eastAsia="es-419"/>
+          <w:lang w:val="es-419" w:eastAsia="es-419"/>
+        </w:rPr>
+      </w:pPr>
+      <w:r>
+        <w:rPr>
+          <w:rFonts w:ascii="Consolas" w:eastAsia="Times New Roman" w:hAnsi="Consolas" w:cs="Times New Roman"/>
+          <w:color w:val="808080"/>
+          <w:sz w:val="21"/>
+          <w:szCs w:val="21"/>
+          <w:lang w:val="es-419" w:eastAsia="es-419"/>
         </w:rPr>
         <w:t>&lt;</w:t>
       </w:r>
-      <w:r>
-        <w:rPr>
-          <w:rFonts w:ascii="Consolas" w:eastAsia="Times New Roman" w:hAnsi="Consolas" w:cs="Times New Roman"/>
-          <w:color w:val="569CD6"/>
-          <w:sz w:val="21"/>
-          <w:szCs w:val="21"/>
-          <w:lang w:val="en-US" w:eastAsia="es-419"/>
+      <w:proofErr w:type="spellStart"/>
+      <w:r>
+        <w:rPr>
+          <w:rFonts w:ascii="Consolas" w:eastAsia="Times New Roman" w:hAnsi="Consolas" w:cs="Times New Roman"/>
+          <w:color w:val="569CD6"/>
+          <w:sz w:val="21"/>
+          <w:szCs w:val="21"/>
+          <w:lang w:val="es-419" w:eastAsia="es-419"/>
         </w:rPr>
         <w:t>html</w:t>
       </w:r>
-      <w:r>
-        <w:rPr>
-          <w:rFonts w:ascii="Consolas" w:eastAsia="Times New Roman" w:hAnsi="Consolas" w:cs="Times New Roman"/>
-          <w:color w:val="D4D4D4"/>
-          <w:sz w:val="21"/>
-          <w:szCs w:val="21"/>
-          <w:lang w:val="en-US" w:eastAsia="es-419"/>
+      <w:proofErr w:type="spellEnd"/>
+      <w:r>
+        <w:rPr>
+          <w:rFonts w:ascii="Consolas" w:eastAsia="Times New Roman" w:hAnsi="Consolas" w:cs="Times New Roman"/>
+          <w:color w:val="D4D4D4"/>
+          <w:sz w:val="21"/>
+          <w:szCs w:val="21"/>
+          <w:lang w:val="es-419" w:eastAsia="es-419"/>
         </w:rPr>
         <w:t xml:space="preserve"> </w:t>
       </w:r>
+      <w:proofErr w:type="spellStart"/>
       <w:r>
         <w:rPr>
           <w:rFonts w:ascii="Consolas" w:eastAsia="Times New Roman" w:hAnsi="Consolas" w:cs="Times New Roman"/>
           <w:color w:val="9CDCFE"/>
           <w:sz w:val="21"/>
           <w:szCs w:val="21"/>
-          <w:lang w:val="en-US" w:eastAsia="es-419"/>
+          <w:lang w:val="es-419" w:eastAsia="es-419"/>
         </w:rPr>
         <w:t>lang</w:t>
       </w:r>
-      <w:r>
-        <w:rPr>
-          <w:rFonts w:ascii="Consolas" w:eastAsia="Times New Roman" w:hAnsi="Consolas" w:cs="Times New Roman"/>
-          <w:color w:val="D4D4D4"/>
-          <w:sz w:val="21"/>
-          <w:szCs w:val="21"/>
-          <w:lang w:val="en-US" w:eastAsia="es-419"/>
+      <w:proofErr w:type="spellEnd"/>
+      <w:r>
+        <w:rPr>
+          <w:rFonts w:ascii="Consolas" w:eastAsia="Times New Roman" w:hAnsi="Consolas" w:cs="Times New Roman"/>
+          <w:color w:val="D4D4D4"/>
+          <w:sz w:val="21"/>
+          <w:szCs w:val="21"/>
+          <w:lang w:val="es-419" w:eastAsia="es-419"/>
         </w:rPr>
         <w:t>=</w:t>
       </w:r>
@@ -804,7 +811,7 @@
           <w:color w:val="CE9178"/>
           <w:sz w:val="21"/>
           <w:szCs w:val="21"/>
-          <w:lang w:val="en-US" w:eastAsia="es-419"/>
+          <w:lang w:val="es-419" w:eastAsia="es-419"/>
         </w:rPr>
         <w:t>"es"</w:t>
       </w:r>
@@ -814,7 +821,7 @@
           <w:color w:val="808080"/>
           <w:sz w:val="21"/>
           <w:szCs w:val="21"/>
-          <w:lang w:val="en-US" w:eastAsia="es-419"/>
+          <w:lang w:val="es-419" w:eastAsia="es-419"/>
         </w:rPr>
         <w:t>&gt;</w:t>
       </w:r>
@@ -4739,6 +4746,7 @@
         <w:rPr>
           <w:rFonts w:ascii="Arial" w:hAnsi="Arial" w:cs="Arial"/>
           <w:bCs/>
+          <w:noProof/>
           <w:sz w:val="24"/>
           <w:szCs w:val="24"/>
         </w:rPr>
@@ -4809,16 +4817,16 @@
           <w:color w:val="D4D4D4"/>
           <w:sz w:val="21"/>
           <w:szCs w:val="21"/>
-          <w:lang w:val="en-US" w:eastAsia="es-419"/>
-        </w:rPr>
-      </w:pPr>
-      <w:r>
-        <w:rPr>
-          <w:rFonts w:ascii="Consolas" w:eastAsia="Times New Roman" w:hAnsi="Consolas" w:cs="Times New Roman"/>
-          <w:color w:val="808080"/>
-          <w:sz w:val="21"/>
-          <w:szCs w:val="21"/>
-          <w:lang w:val="en-US" w:eastAsia="es-419"/>
+          <w:lang w:val="es-419" w:eastAsia="es-419"/>
+        </w:rPr>
+      </w:pPr>
+      <w:r>
+        <w:rPr>
+          <w:rFonts w:ascii="Consolas" w:eastAsia="Times New Roman" w:hAnsi="Consolas" w:cs="Times New Roman"/>
+          <w:color w:val="808080"/>
+          <w:sz w:val="21"/>
+          <w:szCs w:val="21"/>
+          <w:lang w:val="es-419" w:eastAsia="es-419"/>
         </w:rPr>
         <w:t>&lt;!</w:t>
       </w:r>
@@ -4828,7 +4836,7 @@
           <w:color w:val="569CD6"/>
           <w:sz w:val="21"/>
           <w:szCs w:val="21"/>
-          <w:lang w:val="en-US" w:eastAsia="es-419"/>
+          <w:lang w:val="es-419" w:eastAsia="es-419"/>
         </w:rPr>
         <w:t>DOCTYPE</w:t>
       </w:r>
@@ -4838,27 +4846,29 @@
           <w:color w:val="D4D4D4"/>
           <w:sz w:val="21"/>
           <w:szCs w:val="21"/>
-          <w:lang w:val="en-US" w:eastAsia="es-419"/>
+          <w:lang w:val="es-419" w:eastAsia="es-419"/>
         </w:rPr>
         <w:t xml:space="preserve"> </w:t>
       </w:r>
+      <w:proofErr w:type="spellStart"/>
       <w:r>
         <w:rPr>
           <w:rFonts w:ascii="Consolas" w:eastAsia="Times New Roman" w:hAnsi="Consolas" w:cs="Times New Roman"/>
           <w:color w:val="9CDCFE"/>
           <w:sz w:val="21"/>
           <w:szCs w:val="21"/>
-          <w:lang w:val="en-US" w:eastAsia="es-419"/>
+          <w:lang w:val="es-419" w:eastAsia="es-419"/>
         </w:rPr>
         <w:t>html</w:t>
       </w:r>
-      <w:r>
-        <w:rPr>
-          <w:rFonts w:ascii="Consolas" w:eastAsia="Times New Roman" w:hAnsi="Consolas" w:cs="Times New Roman"/>
-          <w:color w:val="808080"/>
-          <w:sz w:val="21"/>
-          <w:szCs w:val="21"/>
-          <w:lang w:val="en-US" w:eastAsia="es-419"/>
+      <w:proofErr w:type="spellEnd"/>
+      <w:r>
+        <w:rPr>
+          <w:rFonts w:ascii="Consolas" w:eastAsia="Times New Roman" w:hAnsi="Consolas" w:cs="Times New Roman"/>
+          <w:color w:val="808080"/>
+          <w:sz w:val="21"/>
+          <w:szCs w:val="21"/>
+          <w:lang w:val="es-419" w:eastAsia="es-419"/>
         </w:rPr>
         <w:t>&gt;</w:t>
       </w:r>
@@ -4872,56 +4882,60 @@
           <w:color w:val="D4D4D4"/>
           <w:sz w:val="21"/>
           <w:szCs w:val="21"/>
-          <w:lang w:val="en-US" w:eastAsia="es-419"/>
-        </w:rPr>
-      </w:pPr>
-      <w:r>
-        <w:rPr>
-          <w:rFonts w:ascii="Consolas" w:eastAsia="Times New Roman" w:hAnsi="Consolas" w:cs="Times New Roman"/>
-          <w:color w:val="808080"/>
-          <w:sz w:val="21"/>
-          <w:szCs w:val="21"/>
-          <w:lang w:val="en-US" w:eastAsia="es-419"/>
+          <w:lang w:val="es-419" w:eastAsia="es-419"/>
+        </w:rPr>
+      </w:pPr>
+      <w:r>
+        <w:rPr>
+          <w:rFonts w:ascii="Consolas" w:eastAsia="Times New Roman" w:hAnsi="Consolas" w:cs="Times New Roman"/>
+          <w:color w:val="808080"/>
+          <w:sz w:val="21"/>
+          <w:szCs w:val="21"/>
+          <w:lang w:val="es-419" w:eastAsia="es-419"/>
         </w:rPr>
         <w:t>&lt;</w:t>
       </w:r>
-      <w:r>
-        <w:rPr>
-          <w:rFonts w:ascii="Consolas" w:eastAsia="Times New Roman" w:hAnsi="Consolas" w:cs="Times New Roman"/>
-          <w:color w:val="569CD6"/>
-          <w:sz w:val="21"/>
-          <w:szCs w:val="21"/>
-          <w:lang w:val="en-US" w:eastAsia="es-419"/>
+      <w:proofErr w:type="spellStart"/>
+      <w:r>
+        <w:rPr>
+          <w:rFonts w:ascii="Consolas" w:eastAsia="Times New Roman" w:hAnsi="Consolas" w:cs="Times New Roman"/>
+          <w:color w:val="569CD6"/>
+          <w:sz w:val="21"/>
+          <w:szCs w:val="21"/>
+          <w:lang w:val="es-419" w:eastAsia="es-419"/>
         </w:rPr>
         <w:t>html</w:t>
       </w:r>
-      <w:r>
-        <w:rPr>
-          <w:rFonts w:ascii="Consolas" w:eastAsia="Times New Roman" w:hAnsi="Consolas" w:cs="Times New Roman"/>
-          <w:color w:val="D4D4D4"/>
-          <w:sz w:val="21"/>
-          <w:szCs w:val="21"/>
-          <w:lang w:val="en-US" w:eastAsia="es-419"/>
+      <w:proofErr w:type="spellEnd"/>
+      <w:r>
+        <w:rPr>
+          <w:rFonts w:ascii="Consolas" w:eastAsia="Times New Roman" w:hAnsi="Consolas" w:cs="Times New Roman"/>
+          <w:color w:val="D4D4D4"/>
+          <w:sz w:val="21"/>
+          <w:szCs w:val="21"/>
+          <w:lang w:val="es-419" w:eastAsia="es-419"/>
         </w:rPr>
         <w:t xml:space="preserve"> </w:t>
       </w:r>
+      <w:proofErr w:type="spellStart"/>
       <w:r>
         <w:rPr>
           <w:rFonts w:ascii="Consolas" w:eastAsia="Times New Roman" w:hAnsi="Consolas" w:cs="Times New Roman"/>
           <w:color w:val="9CDCFE"/>
           <w:sz w:val="21"/>
           <w:szCs w:val="21"/>
-          <w:lang w:val="en-US" w:eastAsia="es-419"/>
+          <w:lang w:val="es-419" w:eastAsia="es-419"/>
         </w:rPr>
         <w:t>lang</w:t>
       </w:r>
-      <w:r>
-        <w:rPr>
-          <w:rFonts w:ascii="Consolas" w:eastAsia="Times New Roman" w:hAnsi="Consolas" w:cs="Times New Roman"/>
-          <w:color w:val="D4D4D4"/>
-          <w:sz w:val="21"/>
-          <w:szCs w:val="21"/>
-          <w:lang w:val="en-US" w:eastAsia="es-419"/>
+      <w:proofErr w:type="spellEnd"/>
+      <w:r>
+        <w:rPr>
+          <w:rFonts w:ascii="Consolas" w:eastAsia="Times New Roman" w:hAnsi="Consolas" w:cs="Times New Roman"/>
+          <w:color w:val="D4D4D4"/>
+          <w:sz w:val="21"/>
+          <w:szCs w:val="21"/>
+          <w:lang w:val="es-419" w:eastAsia="es-419"/>
         </w:rPr>
         <w:t>=</w:t>
       </w:r>
@@ -4931,7 +4945,7 @@
           <w:color w:val="CE9178"/>
           <w:sz w:val="21"/>
           <w:szCs w:val="21"/>
-          <w:lang w:val="en-US" w:eastAsia="es-419"/>
+          <w:lang w:val="es-419" w:eastAsia="es-419"/>
         </w:rPr>
         <w:t>"es"</w:t>
       </w:r>
@@ -4941,7 +4955,7 @@
           <w:color w:val="808080"/>
           <w:sz w:val="21"/>
           <w:szCs w:val="21"/>
-          <w:lang w:val="en-US" w:eastAsia="es-419"/>
+          <w:lang w:val="es-419" w:eastAsia="es-419"/>
         </w:rPr>
         <w:t>&gt;</w:t>
       </w:r>
@@ -8449,6 +8463,7 @@
         <w:rPr>
           <w:rFonts w:ascii="Arial" w:hAnsi="Arial" w:cs="Arial"/>
           <w:bCs/>
+          <w:noProof/>
           <w:sz w:val="24"/>
           <w:szCs w:val="24"/>
         </w:rPr>
@@ -8518,16 +8533,16 @@
           <w:color w:val="D4D4D4"/>
           <w:sz w:val="21"/>
           <w:szCs w:val="21"/>
-          <w:lang w:val="en-US" w:eastAsia="es-419"/>
-        </w:rPr>
-      </w:pPr>
-      <w:r>
-        <w:rPr>
-          <w:rFonts w:ascii="Consolas" w:eastAsia="Times New Roman" w:hAnsi="Consolas" w:cs="Times New Roman"/>
-          <w:color w:val="808080"/>
-          <w:sz w:val="21"/>
-          <w:szCs w:val="21"/>
-          <w:lang w:val="en-US" w:eastAsia="es-419"/>
+          <w:lang w:val="es-419" w:eastAsia="es-419"/>
+        </w:rPr>
+      </w:pPr>
+      <w:r>
+        <w:rPr>
+          <w:rFonts w:ascii="Consolas" w:eastAsia="Times New Roman" w:hAnsi="Consolas" w:cs="Times New Roman"/>
+          <w:color w:val="808080"/>
+          <w:sz w:val="21"/>
+          <w:szCs w:val="21"/>
+          <w:lang w:val="es-419" w:eastAsia="es-419"/>
         </w:rPr>
         <w:t>&lt;!</w:t>
       </w:r>
@@ -8537,7 +8552,7 @@
           <w:color w:val="569CD6"/>
           <w:sz w:val="21"/>
           <w:szCs w:val="21"/>
-          <w:lang w:val="en-US" w:eastAsia="es-419"/>
+          <w:lang w:val="es-419" w:eastAsia="es-419"/>
         </w:rPr>
         <w:t>DOCTYPE</w:t>
       </w:r>
@@ -8547,27 +8562,29 @@
           <w:color w:val="D4D4D4"/>
           <w:sz w:val="21"/>
           <w:szCs w:val="21"/>
-          <w:lang w:val="en-US" w:eastAsia="es-419"/>
+          <w:lang w:val="es-419" w:eastAsia="es-419"/>
         </w:rPr>
         <w:t xml:space="preserve"> </w:t>
       </w:r>
+      <w:proofErr w:type="spellStart"/>
       <w:r>
         <w:rPr>
           <w:rFonts w:ascii="Consolas" w:eastAsia="Times New Roman" w:hAnsi="Consolas" w:cs="Times New Roman"/>
           <w:color w:val="9CDCFE"/>
           <w:sz w:val="21"/>
           <w:szCs w:val="21"/>
-          <w:lang w:val="en-US" w:eastAsia="es-419"/>
+          <w:lang w:val="es-419" w:eastAsia="es-419"/>
         </w:rPr>
         <w:t>html</w:t>
       </w:r>
-      <w:r>
-        <w:rPr>
-          <w:rFonts w:ascii="Consolas" w:eastAsia="Times New Roman" w:hAnsi="Consolas" w:cs="Times New Roman"/>
-          <w:color w:val="808080"/>
-          <w:sz w:val="21"/>
-          <w:szCs w:val="21"/>
-          <w:lang w:val="en-US" w:eastAsia="es-419"/>
+      <w:proofErr w:type="spellEnd"/>
+      <w:r>
+        <w:rPr>
+          <w:rFonts w:ascii="Consolas" w:eastAsia="Times New Roman" w:hAnsi="Consolas" w:cs="Times New Roman"/>
+          <w:color w:val="808080"/>
+          <w:sz w:val="21"/>
+          <w:szCs w:val="21"/>
+          <w:lang w:val="es-419" w:eastAsia="es-419"/>
         </w:rPr>
         <w:t>&gt;</w:t>
       </w:r>
@@ -8581,56 +8598,60 @@
           <w:color w:val="D4D4D4"/>
           <w:sz w:val="21"/>
           <w:szCs w:val="21"/>
-          <w:lang w:val="en-US" w:eastAsia="es-419"/>
-        </w:rPr>
-      </w:pPr>
-      <w:r>
-        <w:rPr>
-          <w:rFonts w:ascii="Consolas" w:eastAsia="Times New Roman" w:hAnsi="Consolas" w:cs="Times New Roman"/>
-          <w:color w:val="808080"/>
-          <w:sz w:val="21"/>
-          <w:szCs w:val="21"/>
-          <w:lang w:val="en-US" w:eastAsia="es-419"/>
+          <w:lang w:val="es-419" w:eastAsia="es-419"/>
+        </w:rPr>
+      </w:pPr>
+      <w:r>
+        <w:rPr>
+          <w:rFonts w:ascii="Consolas" w:eastAsia="Times New Roman" w:hAnsi="Consolas" w:cs="Times New Roman"/>
+          <w:color w:val="808080"/>
+          <w:sz w:val="21"/>
+          <w:szCs w:val="21"/>
+          <w:lang w:val="es-419" w:eastAsia="es-419"/>
         </w:rPr>
         <w:t>&lt;</w:t>
       </w:r>
-      <w:r>
-        <w:rPr>
-          <w:rFonts w:ascii="Consolas" w:eastAsia="Times New Roman" w:hAnsi="Consolas" w:cs="Times New Roman"/>
-          <w:color w:val="569CD6"/>
-          <w:sz w:val="21"/>
-          <w:szCs w:val="21"/>
-          <w:lang w:val="en-US" w:eastAsia="es-419"/>
+      <w:proofErr w:type="spellStart"/>
+      <w:r>
+        <w:rPr>
+          <w:rFonts w:ascii="Consolas" w:eastAsia="Times New Roman" w:hAnsi="Consolas" w:cs="Times New Roman"/>
+          <w:color w:val="569CD6"/>
+          <w:sz w:val="21"/>
+          <w:szCs w:val="21"/>
+          <w:lang w:val="es-419" w:eastAsia="es-419"/>
         </w:rPr>
         <w:t>html</w:t>
       </w:r>
-      <w:r>
-        <w:rPr>
-          <w:rFonts w:ascii="Consolas" w:eastAsia="Times New Roman" w:hAnsi="Consolas" w:cs="Times New Roman"/>
-          <w:color w:val="D4D4D4"/>
-          <w:sz w:val="21"/>
-          <w:szCs w:val="21"/>
-          <w:lang w:val="en-US" w:eastAsia="es-419"/>
+      <w:proofErr w:type="spellEnd"/>
+      <w:r>
+        <w:rPr>
+          <w:rFonts w:ascii="Consolas" w:eastAsia="Times New Roman" w:hAnsi="Consolas" w:cs="Times New Roman"/>
+          <w:color w:val="D4D4D4"/>
+          <w:sz w:val="21"/>
+          <w:szCs w:val="21"/>
+          <w:lang w:val="es-419" w:eastAsia="es-419"/>
         </w:rPr>
         <w:t xml:space="preserve"> </w:t>
       </w:r>
+      <w:proofErr w:type="spellStart"/>
       <w:r>
         <w:rPr>
           <w:rFonts w:ascii="Consolas" w:eastAsia="Times New Roman" w:hAnsi="Consolas" w:cs="Times New Roman"/>
           <w:color w:val="9CDCFE"/>
           <w:sz w:val="21"/>
           <w:szCs w:val="21"/>
-          <w:lang w:val="en-US" w:eastAsia="es-419"/>
+          <w:lang w:val="es-419" w:eastAsia="es-419"/>
         </w:rPr>
         <w:t>lang</w:t>
       </w:r>
-      <w:r>
-        <w:rPr>
-          <w:rFonts w:ascii="Consolas" w:eastAsia="Times New Roman" w:hAnsi="Consolas" w:cs="Times New Roman"/>
-          <w:color w:val="D4D4D4"/>
-          <w:sz w:val="21"/>
-          <w:szCs w:val="21"/>
-          <w:lang w:val="en-US" w:eastAsia="es-419"/>
+      <w:proofErr w:type="spellEnd"/>
+      <w:r>
+        <w:rPr>
+          <w:rFonts w:ascii="Consolas" w:eastAsia="Times New Roman" w:hAnsi="Consolas" w:cs="Times New Roman"/>
+          <w:color w:val="D4D4D4"/>
+          <w:sz w:val="21"/>
+          <w:szCs w:val="21"/>
+          <w:lang w:val="es-419" w:eastAsia="es-419"/>
         </w:rPr>
         <w:t>=</w:t>
       </w:r>
@@ -8640,7 +8661,7 @@
           <w:color w:val="CE9178"/>
           <w:sz w:val="21"/>
           <w:szCs w:val="21"/>
-          <w:lang w:val="en-US" w:eastAsia="es-419"/>
+          <w:lang w:val="es-419" w:eastAsia="es-419"/>
         </w:rPr>
         <w:t>"es"</w:t>
       </w:r>
@@ -8650,7 +8671,7 @@
           <w:color w:val="808080"/>
           <w:sz w:val="21"/>
           <w:szCs w:val="21"/>
-          <w:lang w:val="en-US" w:eastAsia="es-419"/>
+          <w:lang w:val="es-419" w:eastAsia="es-419"/>
         </w:rPr>
         <w:t>&gt;</w:t>
       </w:r>
@@ -16406,6 +16427,7 @@
         <w:rPr>
           <w:rFonts w:ascii="Arial" w:hAnsi="Arial" w:cs="Arial"/>
           <w:bCs/>
+          <w:noProof/>
           <w:sz w:val="24"/>
           <w:szCs w:val="24"/>
         </w:rPr>
@@ -16475,16 +16497,16 @@
           <w:color w:val="D4D4D4"/>
           <w:sz w:val="21"/>
           <w:szCs w:val="21"/>
-          <w:lang w:val="en-US" w:eastAsia="es-419"/>
-        </w:rPr>
-      </w:pPr>
-      <w:r>
-        <w:rPr>
-          <w:rFonts w:ascii="Consolas" w:eastAsia="Times New Roman" w:hAnsi="Consolas" w:cs="Times New Roman"/>
-          <w:color w:val="808080"/>
-          <w:sz w:val="21"/>
-          <w:szCs w:val="21"/>
-          <w:lang w:val="en-US" w:eastAsia="es-419"/>
+          <w:lang w:val="es-419" w:eastAsia="es-419"/>
+        </w:rPr>
+      </w:pPr>
+      <w:r>
+        <w:rPr>
+          <w:rFonts w:ascii="Consolas" w:eastAsia="Times New Roman" w:hAnsi="Consolas" w:cs="Times New Roman"/>
+          <w:color w:val="808080"/>
+          <w:sz w:val="21"/>
+          <w:szCs w:val="21"/>
+          <w:lang w:val="es-419" w:eastAsia="es-419"/>
         </w:rPr>
         <w:t>&lt;!</w:t>
       </w:r>
@@ -16494,7 +16516,7 @@
           <w:color w:val="569CD6"/>
           <w:sz w:val="21"/>
           <w:szCs w:val="21"/>
-          <w:lang w:val="en-US" w:eastAsia="es-419"/>
+          <w:lang w:val="es-419" w:eastAsia="es-419"/>
         </w:rPr>
         <w:t>DOCTYPE</w:t>
       </w:r>
@@ -16504,27 +16526,29 @@
           <w:color w:val="D4D4D4"/>
           <w:sz w:val="21"/>
           <w:szCs w:val="21"/>
-          <w:lang w:val="en-US" w:eastAsia="es-419"/>
+          <w:lang w:val="es-419" w:eastAsia="es-419"/>
         </w:rPr>
         <w:t xml:space="preserve"> </w:t>
       </w:r>
+      <w:proofErr w:type="spellStart"/>
       <w:r>
         <w:rPr>
           <w:rFonts w:ascii="Consolas" w:eastAsia="Times New Roman" w:hAnsi="Consolas" w:cs="Times New Roman"/>
           <w:color w:val="9CDCFE"/>
           <w:sz w:val="21"/>
           <w:szCs w:val="21"/>
-          <w:lang w:val="en-US" w:eastAsia="es-419"/>
+          <w:lang w:val="es-419" w:eastAsia="es-419"/>
         </w:rPr>
         <w:t>html</w:t>
       </w:r>
-      <w:r>
-        <w:rPr>
-          <w:rFonts w:ascii="Consolas" w:eastAsia="Times New Roman" w:hAnsi="Consolas" w:cs="Times New Roman"/>
-          <w:color w:val="808080"/>
-          <w:sz w:val="21"/>
-          <w:szCs w:val="21"/>
-          <w:lang w:val="en-US" w:eastAsia="es-419"/>
+      <w:proofErr w:type="spellEnd"/>
+      <w:r>
+        <w:rPr>
+          <w:rFonts w:ascii="Consolas" w:eastAsia="Times New Roman" w:hAnsi="Consolas" w:cs="Times New Roman"/>
+          <w:color w:val="808080"/>
+          <w:sz w:val="21"/>
+          <w:szCs w:val="21"/>
+          <w:lang w:val="es-419" w:eastAsia="es-419"/>
         </w:rPr>
         <w:t>&gt;</w:t>
       </w:r>
@@ -16538,56 +16562,60 @@
           <w:color w:val="D4D4D4"/>
           <w:sz w:val="21"/>
           <w:szCs w:val="21"/>
-          <w:lang w:val="en-US" w:eastAsia="es-419"/>
-        </w:rPr>
-      </w:pPr>
-      <w:r>
-        <w:rPr>
-          <w:rFonts w:ascii="Consolas" w:eastAsia="Times New Roman" w:hAnsi="Consolas" w:cs="Times New Roman"/>
-          <w:color w:val="808080"/>
-          <w:sz w:val="21"/>
-          <w:szCs w:val="21"/>
-          <w:lang w:val="en-US" w:eastAsia="es-419"/>
+          <w:lang w:val="es-419" w:eastAsia="es-419"/>
+        </w:rPr>
+      </w:pPr>
+      <w:r>
+        <w:rPr>
+          <w:rFonts w:ascii="Consolas" w:eastAsia="Times New Roman" w:hAnsi="Consolas" w:cs="Times New Roman"/>
+          <w:color w:val="808080"/>
+          <w:sz w:val="21"/>
+          <w:szCs w:val="21"/>
+          <w:lang w:val="es-419" w:eastAsia="es-419"/>
         </w:rPr>
         <w:t>&lt;</w:t>
       </w:r>
-      <w:r>
-        <w:rPr>
-          <w:rFonts w:ascii="Consolas" w:eastAsia="Times New Roman" w:hAnsi="Consolas" w:cs="Times New Roman"/>
-          <w:color w:val="569CD6"/>
-          <w:sz w:val="21"/>
-          <w:szCs w:val="21"/>
-          <w:lang w:val="en-US" w:eastAsia="es-419"/>
+      <w:proofErr w:type="spellStart"/>
+      <w:r>
+        <w:rPr>
+          <w:rFonts w:ascii="Consolas" w:eastAsia="Times New Roman" w:hAnsi="Consolas" w:cs="Times New Roman"/>
+          <w:color w:val="569CD6"/>
+          <w:sz w:val="21"/>
+          <w:szCs w:val="21"/>
+          <w:lang w:val="es-419" w:eastAsia="es-419"/>
         </w:rPr>
         <w:t>html</w:t>
       </w:r>
-      <w:r>
-        <w:rPr>
-          <w:rFonts w:ascii="Consolas" w:eastAsia="Times New Roman" w:hAnsi="Consolas" w:cs="Times New Roman"/>
-          <w:color w:val="D4D4D4"/>
-          <w:sz w:val="21"/>
-          <w:szCs w:val="21"/>
-          <w:lang w:val="en-US" w:eastAsia="es-419"/>
+      <w:proofErr w:type="spellEnd"/>
+      <w:r>
+        <w:rPr>
+          <w:rFonts w:ascii="Consolas" w:eastAsia="Times New Roman" w:hAnsi="Consolas" w:cs="Times New Roman"/>
+          <w:color w:val="D4D4D4"/>
+          <w:sz w:val="21"/>
+          <w:szCs w:val="21"/>
+          <w:lang w:val="es-419" w:eastAsia="es-419"/>
         </w:rPr>
         <w:t xml:space="preserve"> </w:t>
       </w:r>
+      <w:proofErr w:type="spellStart"/>
       <w:r>
         <w:rPr>
           <w:rFonts w:ascii="Consolas" w:eastAsia="Times New Roman" w:hAnsi="Consolas" w:cs="Times New Roman"/>
           <w:color w:val="9CDCFE"/>
           <w:sz w:val="21"/>
           <w:szCs w:val="21"/>
-          <w:lang w:val="en-US" w:eastAsia="es-419"/>
+          <w:lang w:val="es-419" w:eastAsia="es-419"/>
         </w:rPr>
         <w:t>lang</w:t>
       </w:r>
-      <w:r>
-        <w:rPr>
-          <w:rFonts w:ascii="Consolas" w:eastAsia="Times New Roman" w:hAnsi="Consolas" w:cs="Times New Roman"/>
-          <w:color w:val="D4D4D4"/>
-          <w:sz w:val="21"/>
-          <w:szCs w:val="21"/>
-          <w:lang w:val="en-US" w:eastAsia="es-419"/>
+      <w:proofErr w:type="spellEnd"/>
+      <w:r>
+        <w:rPr>
+          <w:rFonts w:ascii="Consolas" w:eastAsia="Times New Roman" w:hAnsi="Consolas" w:cs="Times New Roman"/>
+          <w:color w:val="D4D4D4"/>
+          <w:sz w:val="21"/>
+          <w:szCs w:val="21"/>
+          <w:lang w:val="es-419" w:eastAsia="es-419"/>
         </w:rPr>
         <w:t>=</w:t>
       </w:r>
@@ -16597,7 +16625,7 @@
           <w:color w:val="CE9178"/>
           <w:sz w:val="21"/>
           <w:szCs w:val="21"/>
-          <w:lang w:val="en-US" w:eastAsia="es-419"/>
+          <w:lang w:val="es-419" w:eastAsia="es-419"/>
         </w:rPr>
         <w:t>"es"</w:t>
       </w:r>
@@ -16607,7 +16635,7 @@
           <w:color w:val="808080"/>
           <w:sz w:val="21"/>
           <w:szCs w:val="21"/>
-          <w:lang w:val="en-US" w:eastAsia="es-419"/>
+          <w:lang w:val="es-419" w:eastAsia="es-419"/>
         </w:rPr>
         <w:t>&gt;</w:t>
       </w:r>
@@ -20654,6 +20682,7 @@
         <w:rPr>
           <w:rFonts w:ascii="Arial" w:hAnsi="Arial" w:cs="Arial"/>
           <w:bCs/>
+          <w:noProof/>
           <w:sz w:val="24"/>
           <w:szCs w:val="24"/>
         </w:rPr>
@@ -20724,16 +20753,16 @@
           <w:color w:val="D4D4D4"/>
           <w:sz w:val="21"/>
           <w:szCs w:val="21"/>
-          <w:lang w:val="en-US" w:eastAsia="es-419"/>
-        </w:rPr>
-      </w:pPr>
-      <w:r>
-        <w:rPr>
-          <w:rFonts w:ascii="Consolas" w:eastAsia="Times New Roman" w:hAnsi="Consolas" w:cs="Times New Roman"/>
-          <w:color w:val="808080"/>
-          <w:sz w:val="21"/>
-          <w:szCs w:val="21"/>
-          <w:lang w:val="en-US" w:eastAsia="es-419"/>
+          <w:lang w:val="es-419" w:eastAsia="es-419"/>
+        </w:rPr>
+      </w:pPr>
+      <w:r>
+        <w:rPr>
+          <w:rFonts w:ascii="Consolas" w:eastAsia="Times New Roman" w:hAnsi="Consolas" w:cs="Times New Roman"/>
+          <w:color w:val="808080"/>
+          <w:sz w:val="21"/>
+          <w:szCs w:val="21"/>
+          <w:lang w:val="es-419" w:eastAsia="es-419"/>
         </w:rPr>
         <w:t>&lt;!</w:t>
       </w:r>
@@ -20743,7 +20772,7 @@
           <w:color w:val="569CD6"/>
           <w:sz w:val="21"/>
           <w:szCs w:val="21"/>
-          <w:lang w:val="en-US" w:eastAsia="es-419"/>
+          <w:lang w:val="es-419" w:eastAsia="es-419"/>
         </w:rPr>
         <w:t>DOCTYPE</w:t>
       </w:r>
@@ -20753,27 +20782,29 @@
           <w:color w:val="D4D4D4"/>
           <w:sz w:val="21"/>
           <w:szCs w:val="21"/>
-          <w:lang w:val="en-US" w:eastAsia="es-419"/>
+          <w:lang w:val="es-419" w:eastAsia="es-419"/>
         </w:rPr>
         <w:t xml:space="preserve"> </w:t>
       </w:r>
+      <w:proofErr w:type="spellStart"/>
       <w:r>
         <w:rPr>
           <w:rFonts w:ascii="Consolas" w:eastAsia="Times New Roman" w:hAnsi="Consolas" w:cs="Times New Roman"/>
           <w:color w:val="9CDCFE"/>
           <w:sz w:val="21"/>
           <w:szCs w:val="21"/>
-          <w:lang w:val="en-US" w:eastAsia="es-419"/>
+          <w:lang w:val="es-419" w:eastAsia="es-419"/>
         </w:rPr>
         <w:t>html</w:t>
       </w:r>
-      <w:r>
-        <w:rPr>
-          <w:rFonts w:ascii="Consolas" w:eastAsia="Times New Roman" w:hAnsi="Consolas" w:cs="Times New Roman"/>
-          <w:color w:val="808080"/>
-          <w:sz w:val="21"/>
-          <w:szCs w:val="21"/>
-          <w:lang w:val="en-US" w:eastAsia="es-419"/>
+      <w:proofErr w:type="spellEnd"/>
+      <w:r>
+        <w:rPr>
+          <w:rFonts w:ascii="Consolas" w:eastAsia="Times New Roman" w:hAnsi="Consolas" w:cs="Times New Roman"/>
+          <w:color w:val="808080"/>
+          <w:sz w:val="21"/>
+          <w:szCs w:val="21"/>
+          <w:lang w:val="es-419" w:eastAsia="es-419"/>
         </w:rPr>
         <w:t>&gt;</w:t>
       </w:r>
@@ -20787,56 +20818,60 @@
           <w:color w:val="D4D4D4"/>
           <w:sz w:val="21"/>
           <w:szCs w:val="21"/>
-          <w:lang w:val="en-US" w:eastAsia="es-419"/>
-        </w:rPr>
-      </w:pPr>
-      <w:r>
-        <w:rPr>
-          <w:rFonts w:ascii="Consolas" w:eastAsia="Times New Roman" w:hAnsi="Consolas" w:cs="Times New Roman"/>
-          <w:color w:val="808080"/>
-          <w:sz w:val="21"/>
-          <w:szCs w:val="21"/>
-          <w:lang w:val="en-US" w:eastAsia="es-419"/>
+          <w:lang w:val="es-419" w:eastAsia="es-419"/>
+        </w:rPr>
+      </w:pPr>
+      <w:r>
+        <w:rPr>
+          <w:rFonts w:ascii="Consolas" w:eastAsia="Times New Roman" w:hAnsi="Consolas" w:cs="Times New Roman"/>
+          <w:color w:val="808080"/>
+          <w:sz w:val="21"/>
+          <w:szCs w:val="21"/>
+          <w:lang w:val="es-419" w:eastAsia="es-419"/>
         </w:rPr>
         <w:t>&lt;</w:t>
       </w:r>
-      <w:r>
-        <w:rPr>
-          <w:rFonts w:ascii="Consolas" w:eastAsia="Times New Roman" w:hAnsi="Consolas" w:cs="Times New Roman"/>
-          <w:color w:val="569CD6"/>
-          <w:sz w:val="21"/>
-          <w:szCs w:val="21"/>
-          <w:lang w:val="en-US" w:eastAsia="es-419"/>
+      <w:proofErr w:type="spellStart"/>
+      <w:r>
+        <w:rPr>
+          <w:rFonts w:ascii="Consolas" w:eastAsia="Times New Roman" w:hAnsi="Consolas" w:cs="Times New Roman"/>
+          <w:color w:val="569CD6"/>
+          <w:sz w:val="21"/>
+          <w:szCs w:val="21"/>
+          <w:lang w:val="es-419" w:eastAsia="es-419"/>
         </w:rPr>
         <w:t>html</w:t>
       </w:r>
-      <w:r>
-        <w:rPr>
-          <w:rFonts w:ascii="Consolas" w:eastAsia="Times New Roman" w:hAnsi="Consolas" w:cs="Times New Roman"/>
-          <w:color w:val="D4D4D4"/>
-          <w:sz w:val="21"/>
-          <w:szCs w:val="21"/>
-          <w:lang w:val="en-US" w:eastAsia="es-419"/>
+      <w:proofErr w:type="spellEnd"/>
+      <w:r>
+        <w:rPr>
+          <w:rFonts w:ascii="Consolas" w:eastAsia="Times New Roman" w:hAnsi="Consolas" w:cs="Times New Roman"/>
+          <w:color w:val="D4D4D4"/>
+          <w:sz w:val="21"/>
+          <w:szCs w:val="21"/>
+          <w:lang w:val="es-419" w:eastAsia="es-419"/>
         </w:rPr>
         <w:t xml:space="preserve"> </w:t>
       </w:r>
+      <w:proofErr w:type="spellStart"/>
       <w:r>
         <w:rPr>
           <w:rFonts w:ascii="Consolas" w:eastAsia="Times New Roman" w:hAnsi="Consolas" w:cs="Times New Roman"/>
           <w:color w:val="9CDCFE"/>
           <w:sz w:val="21"/>
           <w:szCs w:val="21"/>
-          <w:lang w:val="en-US" w:eastAsia="es-419"/>
+          <w:lang w:val="es-419" w:eastAsia="es-419"/>
         </w:rPr>
         <w:t>lang</w:t>
       </w:r>
-      <w:r>
-        <w:rPr>
-          <w:rFonts w:ascii="Consolas" w:eastAsia="Times New Roman" w:hAnsi="Consolas" w:cs="Times New Roman"/>
-          <w:color w:val="D4D4D4"/>
-          <w:sz w:val="21"/>
-          <w:szCs w:val="21"/>
-          <w:lang w:val="en-US" w:eastAsia="es-419"/>
+      <w:proofErr w:type="spellEnd"/>
+      <w:r>
+        <w:rPr>
+          <w:rFonts w:ascii="Consolas" w:eastAsia="Times New Roman" w:hAnsi="Consolas" w:cs="Times New Roman"/>
+          <w:color w:val="D4D4D4"/>
+          <w:sz w:val="21"/>
+          <w:szCs w:val="21"/>
+          <w:lang w:val="es-419" w:eastAsia="es-419"/>
         </w:rPr>
         <w:t>=</w:t>
       </w:r>
@@ -20846,7 +20881,7 @@
           <w:color w:val="CE9178"/>
           <w:sz w:val="21"/>
           <w:szCs w:val="21"/>
-          <w:lang w:val="en-US" w:eastAsia="es-419"/>
+          <w:lang w:val="es-419" w:eastAsia="es-419"/>
         </w:rPr>
         <w:t>"es"</w:t>
       </w:r>
@@ -20856,7 +20891,7 @@
           <w:color w:val="808080"/>
           <w:sz w:val="21"/>
           <w:szCs w:val="21"/>
-          <w:lang w:val="en-US" w:eastAsia="es-419"/>
+          <w:lang w:val="es-419" w:eastAsia="es-419"/>
         </w:rPr>
         <w:t>&gt;</w:t>
       </w:r>
@@ -38591,21 +38626,12 @@
 </file>
 
 <file path=customXml/item1.xml><?xml version="1.0" encoding="utf-8"?>
-<p:properties xmlns:p="http://schemas.microsoft.com/office/2006/metadata/properties" xmlns:xsi="http://www.w3.org/2001/XMLSchema-instance" xmlns:pc="http://schemas.microsoft.com/office/infopath/2007/PartnerControls">
-  <documentManagement/>
-</p:properties>
+<go:gDocsCustomXmlDataStorage xmlns:go="http://customooxmlschemas.google.com/" xmlns:r="http://schemas.openxmlformats.org/officeDocument/2006/relationships">
+  <go:docsCustomData xmlns:go="http://customooxmlschemas.google.com/" roundtripDataSignature="AMtx7mjWAYLiP+2zMQTWoCgp0ZqcaBozzg==">AMUW2mVWFbtDZpTIIat1qnhnQrcTw7AsJaNQf6MBaVBffNIkSUBZC+ePNwCw4L4pro+45xBZh41TDO8MrJUNxQ7evTdDreNEXeQ4nszQoeL47IWn6aTv9h8=</go:docsCustomData>
+</go:gDocsCustomXmlDataStorage>
 </file>
 
 <file path=customXml/item2.xml><?xml version="1.0" encoding="utf-8"?>
-<?mso-contentType ?>
-<FormTemplates xmlns="http://schemas.microsoft.com/sharepoint/v3/contenttype/forms">
-  <Display>DocumentLibraryForm</Display>
-  <Edit>DocumentLibraryForm</Edit>
-  <New>DocumentLibraryForm</New>
-</FormTemplates>
-</file>
-
-<file path=customXml/item3.xml><?xml version="1.0" encoding="utf-8"?>
 <ct:contentTypeSchema xmlns:ct="http://schemas.microsoft.com/office/2006/metadata/contentType" xmlns:ma="http://schemas.microsoft.com/office/2006/metadata/properties/metaAttributes" ct:_="" ma:_="" ma:contentTypeName="Document" ma:contentTypeID="0x01010014547254A238CB4181B3637AB4EE1F66" ma:contentTypeVersion="2" ma:contentTypeDescription="Create a new document." ma:contentTypeScope="" ma:versionID="e2a65076f877d5233da37eaf88026384">
   <xsd:schema xmlns:xsd="http://www.w3.org/2001/XMLSchema" xmlns:xs="http://www.w3.org/2001/XMLSchema" xmlns:p="http://schemas.microsoft.com/office/2006/metadata/properties" xmlns:ns3="14c2feab-e1e5-4aed-b094-44c0eb494906" targetNamespace="http://schemas.microsoft.com/office/2006/metadata/properties" ma:root="true" ma:fieldsID="64057e7d34bb3bb049c7a954c0a6ef87" ns3:_="">
     <xsd:import namespace="14c2feab-e1e5-4aed-b094-44c0eb494906"/>
@@ -38737,30 +38763,31 @@
 </ct:contentTypeSchema>
 </file>
 
+<file path=customXml/item3.xml><?xml version="1.0" encoding="utf-8"?>
+<?mso-contentType ?>
+<FormTemplates xmlns="http://schemas.microsoft.com/sharepoint/v3/contenttype/forms">
+  <Display>DocumentLibraryForm</Display>
+  <Edit>DocumentLibraryForm</Edit>
+  <New>DocumentLibraryForm</New>
+</FormTemplates>
+</file>
+
 <file path=customXml/item4.xml><?xml version="1.0" encoding="utf-8"?>
-<go:gDocsCustomXmlDataStorage xmlns:go="http://customooxmlschemas.google.com/" xmlns:r="http://schemas.openxmlformats.org/officeDocument/2006/relationships">
-  <go:docsCustomData xmlns:go="http://customooxmlschemas.google.com/" roundtripDataSignature="AMtx7mjWAYLiP+2zMQTWoCgp0ZqcaBozzg==">AMUW2mVWFbtDZpTIIat1qnhnQrcTw7AsJaNQf6MBaVBffNIkSUBZC+ePNwCw4L4pro+45xBZh41TDO8MrJUNxQ7evTdDreNEXeQ4nszQoeL47IWn6aTv9h8=</go:docsCustomData>
-</go:gDocsCustomXmlDataStorage>
+<p:properties xmlns:p="http://schemas.microsoft.com/office/2006/metadata/properties" xmlns:xsi="http://www.w3.org/2001/XMLSchema-instance" xmlns:pc="http://schemas.microsoft.com/office/infopath/2007/PartnerControls">
+  <documentManagement/>
+</p:properties>
 </file>
 
 <file path=customXml/itemProps1.xml><?xml version="1.0" encoding="utf-8"?>
-<ds:datastoreItem xmlns:ds="http://schemas.openxmlformats.org/officeDocument/2006/customXml" ds:itemID="{ACFE2EE7-71FD-41E5-9675-A943BACED237}">
+<ds:datastoreItem xmlns:ds="http://schemas.openxmlformats.org/officeDocument/2006/customXml" ds:itemID="{11111111-1234-1234-1234-123412341234}">
   <ds:schemaRefs>
-    <ds:schemaRef ds:uri="http://schemas.microsoft.com/office/2006/metadata/properties"/>
-    <ds:schemaRef ds:uri="http://schemas.microsoft.com/office/infopath/2007/PartnerControls"/>
+    <ds:schemaRef ds:uri="http://customooxmlschemas.google.com/"/>
+    <ds:schemaRef ds:uri="http://schemas.openxmlformats.org/officeDocument/2006/relationships"/>
   </ds:schemaRefs>
 </ds:datastoreItem>
 </file>
 
 <file path=customXml/itemProps2.xml><?xml version="1.0" encoding="utf-8"?>
-<ds:datastoreItem xmlns:ds="http://schemas.openxmlformats.org/officeDocument/2006/customXml" ds:itemID="{71FD8C8B-0B9E-49E4-B361-51BE33B6176D}">
-  <ds:schemaRefs>
-    <ds:schemaRef ds:uri="http://schemas.microsoft.com/sharepoint/v3/contenttype/forms"/>
-  </ds:schemaRefs>
-</ds:datastoreItem>
-</file>
-
-<file path=customXml/itemProps3.xml><?xml version="1.0" encoding="utf-8"?>
 <ds:datastoreItem xmlns:ds="http://schemas.openxmlformats.org/officeDocument/2006/customXml" ds:itemID="{9F458B56-BAF9-4B79-A76D-034721F63F64}">
   <ds:schemaRefs>
     <ds:schemaRef ds:uri="http://schemas.microsoft.com/office/2006/metadata/contentType"/>
@@ -38778,11 +38805,19 @@
 </ds:datastoreItem>
 </file>
 
+<file path=customXml/itemProps3.xml><?xml version="1.0" encoding="utf-8"?>
+<ds:datastoreItem xmlns:ds="http://schemas.openxmlformats.org/officeDocument/2006/customXml" ds:itemID="{71FD8C8B-0B9E-49E4-B361-51BE33B6176D}">
+  <ds:schemaRefs>
+    <ds:schemaRef ds:uri="http://schemas.microsoft.com/sharepoint/v3/contenttype/forms"/>
+  </ds:schemaRefs>
+</ds:datastoreItem>
+</file>
+
 <file path=customXml/itemProps4.xml><?xml version="1.0" encoding="utf-8"?>
-<ds:datastoreItem xmlns:ds="http://schemas.openxmlformats.org/officeDocument/2006/customXml" ds:itemID="{11111111-1234-1234-1234-123412341234}">
+<ds:datastoreItem xmlns:ds="http://schemas.openxmlformats.org/officeDocument/2006/customXml" ds:itemID="{ACFE2EE7-71FD-41E5-9675-A943BACED237}">
   <ds:schemaRefs>
-    <ds:schemaRef ds:uri="http://customooxmlschemas.google.com/"/>
-    <ds:schemaRef ds:uri="http://schemas.openxmlformats.org/officeDocument/2006/relationships"/>
+    <ds:schemaRef ds:uri="http://schemas.microsoft.com/office/2006/metadata/properties"/>
+    <ds:schemaRef ds:uri="http://schemas.microsoft.com/office/infopath/2007/PartnerControls"/>
   </ds:schemaRefs>
 </ds:datastoreItem>
 </file>
</xml_diff>